<commit_message>
[MODIFY] add title page to csbasics lab1
</commit_message>
<xml_diff>
--- a/1st_semester/csbasics/lab1/csbasics_lab1.docx
+++ b/1st_semester/csbasics/lab1/csbasics_lab1.docx
@@ -2,6 +2,521 @@
 <file path=word/document.xml><?xml version="1.0" encoding="utf-8"?>
 <w:document xmlns:wpc="http://schemas.microsoft.com/office/word/2010/wordprocessingCanvas" xmlns:cx="http://schemas.microsoft.com/office/drawing/2014/chartex" xmlns:cx1="http://schemas.microsoft.com/office/drawing/2015/9/8/chartex" xmlns:cx2="http://schemas.microsoft.com/office/drawing/2015/10/21/chartex" xmlns:cx3="http://schemas.microsoft.com/office/drawing/2016/5/9/chartex" xmlns:cx4="http://schemas.microsoft.com/office/drawing/2016/5/10/chartex" xmlns:cx5="http://schemas.microsoft.com/office/drawing/2016/5/11/chartex" xmlns:cx6="http://schemas.microsoft.com/office/drawing/2016/5/12/chartex" xmlns:cx7="http://schemas.microsoft.com/office/drawing/2016/5/13/chartex" xmlns:cx8="http://schemas.microsoft.com/office/drawing/2016/5/14/chartex" xmlns:mc="http://schemas.openxmlformats.org/markup-compatibility/2006" xmlns:aink="http://schemas.microsoft.com/office/drawing/2016/ink" xmlns:am3d="http://schemas.microsoft.com/office/drawing/2017/model3d" xmlns:o="urn:schemas-microsoft-com:office:office" xmlns:oel="http://schemas.microsoft.com/office/2019/extlst" xmlns:r="http://schemas.openxmlformats.org/officeDocument/2006/relationships" xmlns:m="http://schemas.openxmlformats.org/officeDocument/2006/math" xmlns:v="urn:schemas-microsoft-com:vml" xmlns:wp14="http://schemas.microsoft.com/office/word/2010/wordprocessingDrawing" xmlns:wp="http://schemas.openxmlformats.org/drawingml/2006/wordprocessingDrawing" xmlns:w10="urn:schemas-microsoft-com:office:word" xmlns:w="http://schemas.openxmlformats.org/wordprocessingml/2006/main" xmlns:w14="http://schemas.microsoft.com/office/word/2010/wordml" xmlns:w15="http://schemas.microsoft.com/office/word/2012/wordml" xmlns:w16cex="http://schemas.microsoft.com/office/word/2018/wordml/cex" xmlns:w16cid="http://schemas.microsoft.com/office/word/2016/wordml/cid" xmlns:w16="http://schemas.microsoft.com/office/word/2018/wordml" xmlns:w16sdtdh="http://schemas.microsoft.com/office/word/2020/wordml/sdtdatahash" xmlns:w16se="http://schemas.microsoft.com/office/word/2015/wordml/symex" xmlns:wpg="http://schemas.microsoft.com/office/word/2010/wordprocessingGroup" xmlns:wpi="http://schemas.microsoft.com/office/word/2010/wordprocessingInk" xmlns:wne="http://schemas.microsoft.com/office/word/2006/wordml" xmlns:wps="http://schemas.microsoft.com/office/word/2010/wordprocessingShape" mc:Ignorable="w14 w15 w16se w16cid w16 w16cex w16sdtdh wp14">
   <w:body>
+    <w:p>
+      <w:pPr>
+        <w:jc w:val="center"/>
+        <w:rPr>
+          <w:rFonts w:ascii="Times New Roman" w:hAnsi="Times New Roman" w:cs="Times New Roman"/>
+          <w:sz w:val="28"/>
+          <w:szCs w:val="28"/>
+          <w:lang w:val="ru-RU"/>
+        </w:rPr>
+      </w:pPr>
+      <w:r>
+        <w:rPr>
+          <w:rFonts w:ascii="Times New Roman" w:hAnsi="Times New Roman" w:cs="Times New Roman"/>
+          <w:sz w:val="28"/>
+          <w:szCs w:val="28"/>
+          <w:lang w:val="ru-RU"/>
+        </w:rPr>
+        <w:t>Минис</w:t>
+      </w:r>
+      <w:r>
+        <w:rPr>
+          <w:rFonts w:ascii="Times New Roman" w:hAnsi="Times New Roman" w:cs="Times New Roman"/>
+          <w:sz w:val="28"/>
+          <w:szCs w:val="28"/>
+          <w:lang w:val="ru-RU"/>
+        </w:rPr>
+        <w:t>терство науки и высшего образования Российской Федерации федеральное государственное автономное образовательное учреждение высшего образования</w:t>
+      </w:r>
+    </w:p>
+    <w:p>
+      <w:pPr>
+        <w:jc w:val="center"/>
+        <w:rPr>
+          <w:rFonts w:ascii="Times New Roman" w:hAnsi="Times New Roman" w:cs="Times New Roman"/>
+          <w:sz w:val="28"/>
+          <w:szCs w:val="28"/>
+          <w:lang w:val="ru-RU"/>
+        </w:rPr>
+      </w:pPr>
+      <w:r>
+        <w:rPr>
+          <w:rFonts w:ascii="Times New Roman" w:hAnsi="Times New Roman" w:cs="Times New Roman"/>
+          <w:sz w:val="28"/>
+          <w:szCs w:val="28"/>
+          <w:lang w:val="ru-RU"/>
+        </w:rPr>
+        <w:t>«Национальная научно-образовательная корпорация ИТМО»</w:t>
+      </w:r>
+    </w:p>
+    <w:p>
+      <w:pPr>
+        <w:jc w:val="center"/>
+        <w:rPr>
+          <w:rFonts w:ascii="Times New Roman" w:hAnsi="Times New Roman" w:cs="Times New Roman"/>
+        </w:rPr>
+      </w:pPr>
+    </w:p>
+    <w:p/>
+    <w:p>
+      <w:pPr>
+        <w:jc w:val="center"/>
+        <w:rPr>
+          <w:rFonts w:ascii="Times New Roman" w:hAnsi="Times New Roman" w:cs="Times New Roman"/>
+          <w:lang w:val="ru-RU"/>
+        </w:rPr>
+      </w:pPr>
+    </w:p>
+    <w:p>
+      <w:pPr>
+        <w:jc w:val="center"/>
+        <w:rPr>
+          <w:rFonts w:ascii="Times New Roman" w:hAnsi="Times New Roman" w:cs="Times New Roman"/>
+          <w:lang w:val="ru-RU"/>
+        </w:rPr>
+      </w:pPr>
+    </w:p>
+    <w:p>
+      <w:pPr>
+        <w:jc w:val="center"/>
+        <w:rPr>
+          <w:rFonts w:ascii="Times New Roman" w:hAnsi="Times New Roman" w:cs="Times New Roman"/>
+          <w:lang w:val="ru-RU"/>
+        </w:rPr>
+      </w:pPr>
+      <w:r>
+        <w:rPr>
+          <w:rFonts w:ascii="Times New Roman" w:hAnsi="Times New Roman" w:cs="Times New Roman"/>
+          <w:lang w:val="ru-RU"/>
+        </w:rPr>
+        <w:t>Факультет программной инженерии и компьютерной техники</w:t>
+      </w:r>
+    </w:p>
+    <w:p>
+      <w:pPr>
+        <w:jc w:val="center"/>
+        <w:rPr>
+          <w:rFonts w:ascii="Times New Roman" w:hAnsi="Times New Roman" w:cs="Times New Roman"/>
+          <w:lang w:val="ru-RU"/>
+        </w:rPr>
+      </w:pPr>
+    </w:p>
+    <w:p>
+      <w:pPr>
+        <w:jc w:val="center"/>
+        <w:rPr>
+          <w:rFonts w:ascii="Times New Roman" w:hAnsi="Times New Roman" w:cs="Times New Roman"/>
+          <w:lang w:val="ru-RU"/>
+        </w:rPr>
+      </w:pPr>
+    </w:p>
+    <w:p>
+      <w:pPr>
+        <w:jc w:val="center"/>
+        <w:rPr>
+          <w:rFonts w:ascii="Times New Roman" w:hAnsi="Times New Roman" w:cs="Times New Roman"/>
+          <w:lang w:val="ru-RU"/>
+        </w:rPr>
+      </w:pPr>
+    </w:p>
+    <w:p>
+      <w:pPr>
+        <w:jc w:val="center"/>
+        <w:rPr>
+          <w:rFonts w:ascii="Times New Roman" w:hAnsi="Times New Roman" w:cs="Times New Roman"/>
+          <w:b/>
+          <w:bCs/>
+          <w:sz w:val="36"/>
+          <w:szCs w:val="36"/>
+          <w:lang w:val="ru-RU"/>
+        </w:rPr>
+      </w:pPr>
+      <w:r>
+        <w:rPr>
+          <w:rFonts w:ascii="Times New Roman" w:hAnsi="Times New Roman" w:cs="Times New Roman"/>
+          <w:b/>
+          <w:bCs/>
+          <w:sz w:val="36"/>
+          <w:szCs w:val="36"/>
+          <w:lang w:val="ru-RU"/>
+        </w:rPr>
+        <w:t>Отчет по лабораторной работе на тему:</w:t>
+      </w:r>
+    </w:p>
+    <w:p>
+      <w:pPr>
+        <w:jc w:val="center"/>
+        <w:rPr>
+          <w:rFonts w:ascii="Times New Roman" w:hAnsi="Times New Roman" w:cs="Times New Roman"/>
+          <w:sz w:val="36"/>
+          <w:szCs w:val="36"/>
+          <w:lang w:val="ru-RU"/>
+        </w:rPr>
+      </w:pPr>
+      <w:r>
+        <w:rPr>
+          <w:rFonts w:ascii="Times New Roman" w:hAnsi="Times New Roman" w:cs="Times New Roman"/>
+          <w:sz w:val="36"/>
+          <w:szCs w:val="36"/>
+          <w:lang w:val="ru-RU"/>
+        </w:rPr>
+        <w:t>«Исследование работы БЭВМ»</w:t>
+      </w:r>
+    </w:p>
+    <w:p>
+      <w:pPr>
+        <w:jc w:val="center"/>
+        <w:rPr>
+          <w:rFonts w:ascii="Times New Roman" w:hAnsi="Times New Roman" w:cs="Times New Roman"/>
+          <w:sz w:val="36"/>
+          <w:szCs w:val="36"/>
+          <w:lang w:val="ru-RU"/>
+        </w:rPr>
+      </w:pPr>
+      <w:r>
+        <w:rPr>
+          <w:rFonts w:ascii="Times New Roman" w:hAnsi="Times New Roman" w:cs="Times New Roman"/>
+          <w:sz w:val="36"/>
+          <w:szCs w:val="36"/>
+          <w:lang w:val="ru-RU"/>
+        </w:rPr>
+        <w:t>Номер варианта: 68105</w:t>
+      </w:r>
+    </w:p>
+    <w:p/>
+    <w:p/>
+    <w:p/>
+    <w:p/>
+    <w:p>
+      <w:pPr>
+        <w:rPr>
+          <w:rFonts w:ascii="Times New Roman" w:hAnsi="Times New Roman" w:cs="Times New Roman"/>
+          <w:lang w:val="ru-RU"/>
+        </w:rPr>
+      </w:pPr>
+    </w:p>
+    <w:p>
+      <w:pPr>
+        <w:rPr>
+          <w:rFonts w:ascii="Times New Roman" w:hAnsi="Times New Roman" w:cs="Times New Roman"/>
+          <w:lang w:val="ru-RU"/>
+        </w:rPr>
+      </w:pPr>
+    </w:p>
+    <w:p>
+      <w:pPr>
+        <w:rPr>
+          <w:rFonts w:ascii="Times New Roman" w:hAnsi="Times New Roman" w:cs="Times New Roman"/>
+          <w:lang w:val="ru-RU"/>
+        </w:rPr>
+      </w:pPr>
+    </w:p>
+    <w:p>
+      <w:pPr>
+        <w:rPr>
+          <w:rFonts w:ascii="Times New Roman" w:hAnsi="Times New Roman" w:cs="Times New Roman"/>
+          <w:lang w:val="ru-RU"/>
+        </w:rPr>
+      </w:pPr>
+    </w:p>
+    <w:p>
+      <w:pPr>
+        <w:rPr>
+          <w:rFonts w:ascii="Times New Roman" w:hAnsi="Times New Roman" w:cs="Times New Roman"/>
+          <w:lang w:val="ru-RU"/>
+        </w:rPr>
+      </w:pPr>
+    </w:p>
+    <w:p>
+      <w:pPr>
+        <w:rPr>
+          <w:rFonts w:ascii="Times New Roman" w:hAnsi="Times New Roman" w:cs="Times New Roman"/>
+          <w:lang w:val="ru-RU"/>
+        </w:rPr>
+      </w:pPr>
+    </w:p>
+    <w:p>
+      <w:pPr>
+        <w:rPr>
+          <w:rFonts w:ascii="Times New Roman" w:hAnsi="Times New Roman" w:cs="Times New Roman"/>
+          <w:lang w:val="ru-RU"/>
+        </w:rPr>
+      </w:pPr>
+    </w:p>
+    <w:p>
+      <w:pPr>
+        <w:rPr>
+          <w:rFonts w:ascii="Times New Roman" w:hAnsi="Times New Roman" w:cs="Times New Roman"/>
+          <w:lang w:val="ru-RU"/>
+        </w:rPr>
+      </w:pPr>
+    </w:p>
+    <w:p>
+      <w:pPr>
+        <w:rPr>
+          <w:rFonts w:ascii="Times New Roman" w:hAnsi="Times New Roman" w:cs="Times New Roman"/>
+          <w:lang w:val="ru-RU"/>
+        </w:rPr>
+      </w:pPr>
+    </w:p>
+    <w:p>
+      <w:pPr>
+        <w:rPr>
+          <w:rFonts w:ascii="Times New Roman" w:hAnsi="Times New Roman" w:cs="Times New Roman"/>
+          <w:lang w:val="ru-RU"/>
+        </w:rPr>
+      </w:pPr>
+    </w:p>
+    <w:p>
+      <w:pPr>
+        <w:rPr>
+          <w:rFonts w:ascii="Times New Roman" w:hAnsi="Times New Roman" w:cs="Times New Roman"/>
+          <w:lang w:val="ru-RU"/>
+        </w:rPr>
+      </w:pPr>
+    </w:p>
+    <w:p>
+      <w:pPr>
+        <w:jc w:val="right"/>
+        <w:rPr>
+          <w:rFonts w:ascii="Times New Roman" w:hAnsi="Times New Roman" w:cs="Times New Roman"/>
+          <w:u w:val="single"/>
+          <w:lang w:val="ru-RU"/>
+        </w:rPr>
+      </w:pPr>
+    </w:p>
+    <w:p>
+      <w:pPr>
+        <w:jc w:val="right"/>
+        <w:rPr>
+          <w:rFonts w:ascii="Times New Roman" w:hAnsi="Times New Roman" w:cs="Times New Roman"/>
+          <w:u w:val="single"/>
+          <w:lang w:val="ru-RU"/>
+        </w:rPr>
+      </w:pPr>
+    </w:p>
+    <w:p>
+      <w:pPr>
+        <w:jc w:val="right"/>
+        <w:rPr>
+          <w:rFonts w:ascii="Times New Roman" w:hAnsi="Times New Roman" w:cs="Times New Roman"/>
+          <w:lang w:val="ru-RU"/>
+        </w:rPr>
+      </w:pPr>
+      <w:r>
+        <w:rPr>
+          <w:rFonts w:ascii="Times New Roman" w:hAnsi="Times New Roman" w:cs="Times New Roman"/>
+          <w:u w:val="single"/>
+          <w:lang w:val="ru-RU"/>
+        </w:rPr>
+        <w:t>Выполнил</w:t>
+      </w:r>
+      <w:r>
+        <w:rPr>
+          <w:rFonts w:ascii="Times New Roman" w:hAnsi="Times New Roman" w:cs="Times New Roman"/>
+          <w:lang w:val="ru-RU"/>
+        </w:rPr>
+        <w:t>:</w:t>
+      </w:r>
+    </w:p>
+    <w:p>
+      <w:pPr>
+        <w:jc w:val="right"/>
+        <w:rPr>
+          <w:rFonts w:ascii="Times New Roman" w:hAnsi="Times New Roman" w:cs="Times New Roman"/>
+          <w:lang w:val="ru-RU"/>
+        </w:rPr>
+      </w:pPr>
+      <w:r>
+        <w:rPr>
+          <w:rFonts w:ascii="Times New Roman" w:hAnsi="Times New Roman" w:cs="Times New Roman"/>
+          <w:lang w:val="ru-RU"/>
+        </w:rPr>
+        <w:t>Дивеев Д.А</w:t>
+      </w:r>
+    </w:p>
+    <w:p>
+      <w:pPr>
+        <w:jc w:val="right"/>
+        <w:rPr>
+          <w:rFonts w:ascii="Times New Roman" w:hAnsi="Times New Roman" w:cs="Times New Roman"/>
+          <w:lang w:val="ru-RU"/>
+        </w:rPr>
+      </w:pPr>
+      <w:r>
+        <w:rPr>
+          <w:rFonts w:ascii="Times New Roman" w:hAnsi="Times New Roman" w:cs="Times New Roman"/>
+          <w:lang w:val="ru-RU"/>
+        </w:rPr>
+        <w:t xml:space="preserve">Группа: </w:t>
+      </w:r>
+      <w:r>
+        <w:rPr>
+          <w:rFonts w:ascii="Times New Roman" w:hAnsi="Times New Roman" w:cs="Times New Roman"/>
+          <w:lang w:val="en-US"/>
+        </w:rPr>
+        <w:t>P</w:t>
+      </w:r>
+      <w:r>
+        <w:rPr>
+          <w:rFonts w:ascii="Times New Roman" w:hAnsi="Times New Roman" w:cs="Times New Roman"/>
+          <w:lang w:val="ru-RU"/>
+        </w:rPr>
+        <w:t>3125</w:t>
+      </w:r>
+    </w:p>
+    <w:p>
+      <w:pPr>
+        <w:jc w:val="right"/>
+        <w:rPr>
+          <w:rFonts w:ascii="Times New Roman" w:hAnsi="Times New Roman" w:cs="Times New Roman"/>
+          <w:lang w:val="ru-RU"/>
+        </w:rPr>
+      </w:pPr>
+    </w:p>
+    <w:p>
+      <w:pPr>
+        <w:jc w:val="right"/>
+        <w:rPr>
+          <w:rFonts w:ascii="Times New Roman" w:hAnsi="Times New Roman" w:cs="Times New Roman"/>
+          <w:lang w:val="ru-RU"/>
+        </w:rPr>
+      </w:pPr>
+      <w:r>
+        <w:rPr>
+          <w:rFonts w:ascii="Times New Roman" w:hAnsi="Times New Roman" w:cs="Times New Roman"/>
+          <w:u w:val="single"/>
+          <w:lang w:val="ru-RU"/>
+        </w:rPr>
+        <w:t>Проверил</w:t>
+      </w:r>
+      <w:r>
+        <w:rPr>
+          <w:rFonts w:ascii="Times New Roman" w:hAnsi="Times New Roman" w:cs="Times New Roman"/>
+          <w:lang w:val="ru-RU"/>
+        </w:rPr>
+        <w:t>:</w:t>
+      </w:r>
+    </w:p>
+    <w:p>
+      <w:pPr>
+        <w:jc w:val="right"/>
+        <w:rPr>
+          <w:rFonts w:ascii="Times New Roman" w:hAnsi="Times New Roman" w:cs="Times New Roman"/>
+          <w:lang w:val="ru-RU"/>
+        </w:rPr>
+      </w:pPr>
+      <w:r>
+        <w:rPr>
+          <w:rFonts w:ascii="Times New Roman" w:hAnsi="Times New Roman" w:cs="Times New Roman"/>
+          <w:lang w:val="ru-RU"/>
+        </w:rPr>
+        <w:t>Белозубов А.В</w:t>
+      </w:r>
+    </w:p>
+    <w:p/>
+    <w:p/>
+    <w:p/>
+    <w:p/>
+    <w:p/>
+    <w:p/>
+    <w:p/>
+    <w:p>
+      <w:pPr>
+        <w:jc w:val="center"/>
+        <w:rPr>
+          <w:rFonts w:ascii="Times New Roman" w:hAnsi="Times New Roman" w:cs="Times New Roman"/>
+          <w:lang w:val="ru-RU"/>
+        </w:rPr>
+      </w:pPr>
+      <w:r>
+        <w:rPr>
+          <w:rFonts w:ascii="Times New Roman" w:hAnsi="Times New Roman" w:cs="Times New Roman"/>
+          <w:lang w:val="ru-RU"/>
+        </w:rPr>
+        <w:t>г. Санкт-Петербург</w:t>
+      </w:r>
+    </w:p>
+    <w:p>
+      <w:pPr>
+        <w:jc w:val="center"/>
+        <w:rPr>
+          <w:rFonts w:ascii="Times New Roman" w:hAnsi="Times New Roman" w:cs="Times New Roman"/>
+          <w:lang w:val="ru-RU"/>
+        </w:rPr>
+      </w:pPr>
+      <w:r>
+        <w:rPr>
+          <w:rFonts w:ascii="Times New Roman" w:hAnsi="Times New Roman" w:cs="Times New Roman"/>
+          <w:lang w:val="ru-RU"/>
+        </w:rPr>
+        <w:t>2022</w:t>
+      </w:r>
+    </w:p>
+    <w:p>
+      <w:pPr>
+        <w:rPr>
+          <w:lang w:val="ru-RU"/>
+        </w:rPr>
+      </w:pPr>
+      <w:r>
+        <w:rPr>
+          <w:lang w:val="ru-RU"/>
+        </w:rPr>
+        <w:lastRenderedPageBreak/>
+        <w:t>Задание.</w:t>
+      </w:r>
+    </w:p>
+    <w:p>
+      <w:pPr>
+        <w:rPr>
+          <w:lang w:val="ru-RU"/>
+        </w:rPr>
+      </w:pPr>
+    </w:p>
+    <w:p>
+      <w:pPr>
+        <w:rPr>
+          <w:lang w:val="en-US"/>
+        </w:rPr>
+      </w:pPr>
+    </w:p>
+    <w:p>
+      <w:pPr>
+        <w:rPr>
+          <w:rFonts w:ascii="Times New Roman" w:hAnsi="Times New Roman" w:cs="Times New Roman"/>
+          <w:lang w:val="ru-RU"/>
+        </w:rPr>
+      </w:pPr>
+    </w:p>
+    <w:p/>
+    <w:p/>
+    <w:p/>
+    <w:p/>
+    <w:p/>
+    <w:p/>
+    <w:p/>
+    <w:p/>
+    <w:p/>
+    <w:p/>
+    <w:p/>
+    <w:p/>
+    <w:p/>
+    <w:p/>
+    <w:p/>
+    <w:p/>
+    <w:p/>
+    <w:p/>
+    <w:p/>
+    <w:p/>
+    <w:p/>
+    <w:p/>
+    <w:p/>
+    <w:p/>
+    <w:p/>
+    <w:p/>
     <w:tbl>
       <w:tblPr>
         <w:tblStyle w:val="GridTable1Light"/>
@@ -888,14 +1403,7 @@
                 <w:rFonts w:ascii="Times New Roman" w:hAnsi="Times New Roman" w:cs="Times New Roman"/>
                 <w:lang w:val="ru-RU"/>
               </w:rPr>
-              <w:t xml:space="preserve">АС = </w:t>
-            </w:r>
-            <w:r>
-              <w:rPr>
-                <w:rFonts w:ascii="Times New Roman" w:hAnsi="Times New Roman" w:cs="Times New Roman"/>
-                <w:lang w:val="ru-RU"/>
-              </w:rPr>
-              <w:t>05</w:t>
+              <w:t>АС = 05</w:t>
             </w:r>
             <w:r>
               <w:rPr>
@@ -933,6 +1441,7 @@
                 <w:bCs w:val="0"/>
                 <w:lang w:val="en-US"/>
               </w:rPr>
+              <w:lastRenderedPageBreak/>
               <w:t>057</w:t>
             </w:r>
           </w:p>
@@ -1921,28 +2430,7 @@
           <w:rFonts w:ascii="Times New Roman" w:hAnsi="Times New Roman" w:cs="Times New Roman"/>
           <w:lang w:val="ru-RU"/>
         </w:rPr>
-        <w:t xml:space="preserve"> </w:t>
-      </w:r>
-      <w:r>
-        <w:rPr>
-          <w:rFonts w:ascii="Times New Roman" w:hAnsi="Times New Roman" w:cs="Times New Roman"/>
-          <w:lang w:val="ru-RU"/>
-        </w:rPr>
-        <w:t>знаковое 16</w:t>
-      </w:r>
-      <w:r>
-        <w:rPr>
-          <w:rFonts w:ascii="Times New Roman" w:hAnsi="Times New Roman" w:cs="Times New Roman"/>
-          <w:lang w:val="ru-RU"/>
-        </w:rPr>
-        <w:t xml:space="preserve"> </w:t>
-      </w:r>
-      <w:r>
-        <w:rPr>
-          <w:rFonts w:ascii="Times New Roman" w:hAnsi="Times New Roman" w:cs="Times New Roman"/>
-          <w:lang w:val="ru-RU"/>
-        </w:rPr>
-        <w:t>разрядное число</w:t>
+        <w:t xml:space="preserve"> знаковое 16 разрядное число</w:t>
       </w:r>
     </w:p>
     <w:p>
@@ -1970,7 +2458,7 @@
       <w:r>
         <w:rPr>
           <w:rFonts w:ascii="Times New Roman" w:hAnsi="Times New Roman" w:cs="Times New Roman"/>
-          <w:lang w:val="en-US"/>
+          <w:lang w:val="ru-RU"/>
         </w:rPr>
         <w:t xml:space="preserve">^15 </w:t>
       </w:r>
@@ -1984,7 +2472,7 @@
       <w:r>
         <w:rPr>
           <w:rFonts w:ascii="Times New Roman" w:hAnsi="Times New Roman" w:cs="Times New Roman"/>
-          <w:lang w:val="en-US"/>
+          <w:lang w:val="ru-RU"/>
         </w:rPr>
         <w:t xml:space="preserve">2 ^15 – 1 </w:t>
       </w:r>

</xml_diff>